<commit_message>
17th June 2025 new update
</commit_message>
<xml_diff>
--- a/Blender/Blender Shortcurt keys.docx
+++ b/Blender/Blender Shortcurt keys.docx
@@ -36,11 +36,24 @@
         <w:t>(sidebar)</w:t>
       </w:r>
       <w:r>
-        <w:t xml:space="preserve"> in the 3d viewport that you can access by hitting N on the keyboard </w:t>
-      </w:r>
-    </w:p>
-    <w:p>
-      <w:r>
+        <w:t xml:space="preserve"> in the 3d viewport that you can access by hitting </w:t>
+      </w:r>
+      <w:r>
+        <w:rPr>
+          <w:b/>
+          <w:bCs/>
+        </w:rPr>
+        <w:t>N</w:t>
+      </w:r>
+      <w:r>
+        <w:t xml:space="preserve"> on the keyboard </w:t>
+      </w:r>
+    </w:p>
+    <w:p>
+      <w:r>
+        <w:rPr>
+          <w:noProof/>
+        </w:rPr>
         <w:drawing>
           <wp:inline distT="0" distB="0" distL="0" distR="0" wp14:anchorId="2D3D917E" wp14:editId="2E035821">
             <wp:extent cx="5731510" cy="3843020"/>
@@ -152,6 +165,9 @@
         <w:jc w:val="center"/>
       </w:pPr>
       <w:r>
+        <w:rPr>
+          <w:noProof/>
+        </w:rPr>
         <w:lastRenderedPageBreak/>
         <w:drawing>
           <wp:inline distT="0" distB="0" distL="0" distR="0" wp14:anchorId="290A16BF" wp14:editId="03176F4A">
@@ -190,6 +206,857 @@
         </w:drawing>
       </w:r>
     </w:p>
+    <w:p/>
+    <w:p>
+      <w:pPr>
+        <w:rPr>
+          <w:b/>
+          <w:bCs/>
+        </w:rPr>
+      </w:pPr>
+      <w:r>
+        <w:rPr>
+          <w:b/>
+          <w:bCs/>
+        </w:rPr>
+        <w:t xml:space="preserve">to rotate your view in blender </w:t>
+      </w:r>
+    </w:p>
+    <w:p>
+      <w:r>
+        <w:t xml:space="preserve">Simply hold the middle mouse wheel and drag your mouse around to rotate around the </w:t>
+      </w:r>
+      <w:r>
+        <w:t>or any point you treat as your anchor for moving around(maybe)</w:t>
+      </w:r>
+      <w:r>
+        <w:t>.</w:t>
+      </w:r>
+    </w:p>
+    <w:p>
+      <w:pPr>
+        <w:rPr>
+          <w:b/>
+          <w:bCs/>
+        </w:rPr>
+      </w:pPr>
+      <w:r>
+        <w:rPr>
+          <w:b/>
+          <w:bCs/>
+        </w:rPr>
+        <w:t>To pan your view around without changing the angle at which you(camera) are viewing an object, simply hold shift and middle drag button in the direction you wish to move</w:t>
+      </w:r>
+    </w:p>
+    <w:p>
+      <w:pPr>
+        <w:rPr>
+          <w:b/>
+          <w:bCs/>
+        </w:rPr>
+      </w:pPr>
+      <w:r>
+        <w:rPr>
+          <w:b/>
+          <w:bCs/>
+        </w:rPr>
+        <w:t>To zoom just use the scroll bar to zoom in and out</w:t>
+      </w:r>
+    </w:p>
+    <w:p>
+      <w:pPr>
+        <w:rPr>
+          <w:b/>
+          <w:bCs/>
+        </w:rPr>
+      </w:pPr>
+      <w:r>
+        <w:rPr>
+          <w:b/>
+          <w:bCs/>
+        </w:rPr>
+        <w:t xml:space="preserve">If you do not have mouse scroll then hold ctrl and then hold middle mouse button if you move inward then zoom in </w:t>
+      </w:r>
+      <w:proofErr w:type="spellStart"/>
+      <w:r>
+        <w:rPr>
+          <w:b/>
+          <w:bCs/>
+        </w:rPr>
+        <w:t>of</w:t>
+      </w:r>
+      <w:proofErr w:type="spellEnd"/>
+      <w:r>
+        <w:rPr>
+          <w:b/>
+          <w:bCs/>
+        </w:rPr>
+        <w:t xml:space="preserve"> the middle mouse go outward then zoom outward </w:t>
+      </w:r>
+    </w:p>
+    <w:p>
+      <w:pPr>
+        <w:rPr>
+          <w:b/>
+          <w:bCs/>
+        </w:rPr>
+      </w:pPr>
+      <w:r>
+        <w:rPr>
+          <w:b/>
+          <w:bCs/>
+        </w:rPr>
+        <w:t>But by scroll it zoom grid by grid but in ctrl</w:t>
+      </w:r>
+      <w:r>
+        <w:rPr>
+          <w:b/>
+          <w:bCs/>
+        </w:rPr>
+        <w:t xml:space="preserve"> </w:t>
+      </w:r>
+      <w:r>
+        <w:rPr>
+          <w:b/>
+          <w:bCs/>
+        </w:rPr>
+        <w:t>+</w:t>
+      </w:r>
+      <w:r>
+        <w:rPr>
+          <w:b/>
+          <w:bCs/>
+        </w:rPr>
+        <w:t xml:space="preserve"> </w:t>
+      </w:r>
+      <w:r>
+        <w:rPr>
+          <w:b/>
+          <w:bCs/>
+        </w:rPr>
+        <w:t>middle way it happens smoothly</w:t>
+      </w:r>
+    </w:p>
+    <w:p>
+      <w:bookmarkStart w:id="0" w:name="_Hlk199878927"/>
+      <w:r>
+        <w:rPr>
+          <w:b/>
+          <w:bCs/>
+        </w:rPr>
+        <w:t>Numpad 5</w:t>
+      </w:r>
+      <w:r>
+        <w:t xml:space="preserve"> helps in switching between orthographic view and projection view</w:t>
+      </w:r>
+    </w:p>
+    <w:bookmarkEnd w:id="0"/>
+    <w:p>
+      <w:r>
+        <w:t xml:space="preserve">to </w:t>
+      </w:r>
+      <w:r>
+        <w:t>see</w:t>
+      </w:r>
+      <w:r>
+        <w:t xml:space="preserve"> the front of your model</w:t>
+      </w:r>
+      <w:r>
+        <w:t xml:space="preserve"> </w:t>
+      </w:r>
+      <w:r>
+        <w:rPr>
+          <w:b/>
+          <w:bCs/>
+        </w:rPr>
+        <w:t>press 1 on the numpad</w:t>
+      </w:r>
+    </w:p>
+    <w:p>
+      <w:r>
+        <w:t xml:space="preserve">If you want to see from the </w:t>
+      </w:r>
+      <w:proofErr w:type="gramStart"/>
+      <w:r>
+        <w:t>right side</w:t>
+      </w:r>
+      <w:proofErr w:type="gramEnd"/>
+      <w:r>
+        <w:t xml:space="preserve"> </w:t>
+      </w:r>
+      <w:r>
+        <w:rPr>
+          <w:b/>
+          <w:bCs/>
+        </w:rPr>
+        <w:t xml:space="preserve">press numpad 3 </w:t>
+      </w:r>
+    </w:p>
+    <w:p>
+      <w:pPr>
+        <w:rPr>
+          <w:b/>
+          <w:bCs/>
+        </w:rPr>
+      </w:pPr>
+      <w:bookmarkStart w:id="1" w:name="_Hlk199880824"/>
+      <w:r>
+        <w:t xml:space="preserve">To see form the top </w:t>
+      </w:r>
+      <w:r>
+        <w:t xml:space="preserve">press </w:t>
+      </w:r>
+      <w:r>
+        <w:rPr>
+          <w:b/>
+          <w:bCs/>
+        </w:rPr>
+        <w:t xml:space="preserve">numpad 7 </w:t>
+      </w:r>
+      <w:bookmarkEnd w:id="1"/>
+    </w:p>
+    <w:p>
+      <w:r>
+        <w:t xml:space="preserve">in order to view opposite </w:t>
+      </w:r>
+      <w:proofErr w:type="gramStart"/>
+      <w:r>
+        <w:t>side</w:t>
+      </w:r>
+      <w:proofErr w:type="gramEnd"/>
+      <w:r>
+        <w:t xml:space="preserve"> you just have to hit control and then press the numpad of the side whose opposite you want to view</w:t>
+      </w:r>
+    </w:p>
+    <w:p>
+      <w:pPr>
+        <w:rPr>
+          <w:b/>
+          <w:bCs/>
+        </w:rPr>
+      </w:pPr>
+      <w:r>
+        <w:lastRenderedPageBreak/>
+        <w:t xml:space="preserve">Now in outlines to rename any file or folder double click on the file or folder or after selecting press </w:t>
+      </w:r>
+      <w:r>
+        <w:rPr>
+          <w:b/>
+          <w:bCs/>
+        </w:rPr>
+        <w:t>f</w:t>
+      </w:r>
+      <w:r>
+        <w:rPr>
+          <w:b/>
+          <w:bCs/>
+        </w:rPr>
+        <w:t>2</w:t>
+      </w:r>
+    </w:p>
+    <w:p>
+      <w:bookmarkStart w:id="2" w:name="_Hlk200050098"/>
+      <w:r>
+        <w:t xml:space="preserve">To hide an object select it and then press </w:t>
+      </w:r>
+      <w:r>
+        <w:rPr>
+          <w:b/>
+          <w:bCs/>
+        </w:rPr>
+        <w:t>h</w:t>
+      </w:r>
+      <w:r>
+        <w:t xml:space="preserve"> button to hide </w:t>
+      </w:r>
+      <w:r>
+        <w:t xml:space="preserve">all </w:t>
+      </w:r>
+      <w:r>
+        <w:t>t</w:t>
+      </w:r>
+      <w:r>
+        <w:t xml:space="preserve">he object </w:t>
+      </w:r>
+    </w:p>
+    <w:p>
+      <w:r>
+        <w:t xml:space="preserve">And press </w:t>
+      </w:r>
+      <w:r>
+        <w:rPr>
+          <w:b/>
+          <w:bCs/>
+        </w:rPr>
+        <w:t>alt + h</w:t>
+      </w:r>
+      <w:r>
+        <w:t xml:space="preserve"> to unhide </w:t>
+      </w:r>
+      <w:r>
+        <w:t>all the object</w:t>
+      </w:r>
+    </w:p>
+    <w:bookmarkEnd w:id="2"/>
+    <w:p>
+      <w:r>
+        <w:t xml:space="preserve">Press </w:t>
+      </w:r>
+      <w:r>
+        <w:rPr>
+          <w:b/>
+          <w:bCs/>
+        </w:rPr>
+        <w:t>Shift + f3</w:t>
+      </w:r>
+      <w:r>
+        <w:t xml:space="preserve"> to convert the active panel to the shader editor </w:t>
+      </w:r>
+    </w:p>
+    <w:p>
+      <w:r>
+        <w:t xml:space="preserve">Press </w:t>
+      </w:r>
+      <w:r>
+        <w:rPr>
+          <w:b/>
+          <w:bCs/>
+        </w:rPr>
+        <w:t>Shift + f5</w:t>
+      </w:r>
+      <w:r>
+        <w:t xml:space="preserve"> to convert the active panel to </w:t>
+      </w:r>
+      <w:proofErr w:type="gramStart"/>
+      <w:r>
+        <w:t xml:space="preserve">the  </w:t>
+      </w:r>
+      <w:r>
+        <w:t>3</w:t>
+      </w:r>
+      <w:proofErr w:type="gramEnd"/>
+      <w:r>
+        <w:t xml:space="preserve">d viewport </w:t>
+      </w:r>
+    </w:p>
+    <w:p>
+      <w:r>
+        <w:t xml:space="preserve">You can press the </w:t>
+      </w:r>
+      <w:r>
+        <w:rPr>
+          <w:b/>
+          <w:bCs/>
+        </w:rPr>
+        <w:t>Shift + f3</w:t>
+      </w:r>
+      <w:r>
+        <w:t xml:space="preserve"> again and aga</w:t>
+      </w:r>
+      <w:r>
+        <w:t xml:space="preserve">in to toggle between panels whose shortcut key is Shift + f3 you do similarly </w:t>
+      </w:r>
+      <w:r>
+        <w:t xml:space="preserve">for the other shortcut </w:t>
+      </w:r>
+      <w:r>
+        <w:t>key</w:t>
+      </w:r>
+    </w:p>
+    <w:p>
+      <w:r>
+        <w:rPr>
+          <w:b/>
+          <w:bCs/>
+        </w:rPr>
+        <w:t>Ctrl + S</w:t>
+      </w:r>
+      <w:r>
+        <w:rPr>
+          <w:b/>
+          <w:bCs/>
+        </w:rPr>
+        <w:t xml:space="preserve"> </w:t>
+      </w:r>
+      <w:r>
+        <w:t xml:space="preserve">to save the </w:t>
+      </w:r>
+      <w:r>
+        <w:t xml:space="preserve">scene or you can say the 3D model </w:t>
+      </w:r>
+      <w:r>
+        <w:t>you created in file</w:t>
+      </w:r>
+      <w:r>
+        <w:t xml:space="preserve"> or maybe the file </w:t>
+      </w:r>
+      <w:proofErr w:type="gramStart"/>
+      <w:r>
+        <w:t>itself</w:t>
+      </w:r>
+      <w:r>
+        <w:t>(</w:t>
+      </w:r>
+      <w:proofErr w:type="gramEnd"/>
+      <w:r>
+        <w:t>who knows)</w:t>
+      </w:r>
+      <w:r>
+        <w:t>.</w:t>
+      </w:r>
+    </w:p>
+    <w:p>
+      <w:proofErr w:type="gramStart"/>
+      <w:r>
+        <w:t>So</w:t>
+      </w:r>
+      <w:proofErr w:type="gramEnd"/>
+      <w:r>
+        <w:t xml:space="preserve"> once it's selected press </w:t>
+      </w:r>
+      <w:r>
+        <w:rPr>
+          <w:b/>
+          <w:bCs/>
+        </w:rPr>
+        <w:t>G</w:t>
+      </w:r>
+      <w:r>
+        <w:t xml:space="preserve"> as in grab.</w:t>
+      </w:r>
+      <w:r>
+        <w:t xml:space="preserve"> </w:t>
+      </w:r>
+      <w:r>
+        <w:t>And now you can see that when I move my mouse around, the cube moves with it</w:t>
+      </w:r>
+      <w:r>
+        <w:t xml:space="preserve"> and pointer shape changes to something which I could not record by snip</w:t>
+      </w:r>
+      <w:r>
+        <w:t>.</w:t>
+      </w:r>
+      <w:r>
+        <w:t xml:space="preserve"> </w:t>
+      </w:r>
+      <w:r>
+        <w:t>Very cool to drop the cube into a new location.</w:t>
+      </w:r>
+      <w:r>
+        <w:t xml:space="preserve"> </w:t>
+      </w:r>
+      <w:r>
+        <w:t>Simply left click again when it's in the position that you want it.</w:t>
+      </w:r>
+      <w:r>
+        <w:t xml:space="preserve"> </w:t>
+      </w:r>
+      <w:r>
+        <w:t>To drop the selection and cancel the operation while you're moving around.</w:t>
+      </w:r>
+      <w:r>
+        <w:t xml:space="preserve"> </w:t>
+      </w:r>
+      <w:r>
+        <w:t xml:space="preserve">After pressing G </w:t>
+      </w:r>
+      <w:r>
+        <w:rPr>
+          <w:b/>
+          <w:bCs/>
+        </w:rPr>
+        <w:t>right click</w:t>
+      </w:r>
+      <w:r>
+        <w:t xml:space="preserve"> and it will snap back to its original position</w:t>
+      </w:r>
+      <w:r>
+        <w:t>.</w:t>
+      </w:r>
+      <w:r>
+        <w:t xml:space="preserve"> </w:t>
+      </w:r>
+      <w:r>
+        <w:t xml:space="preserve">This right click way can be used in many </w:t>
+      </w:r>
+      <w:proofErr w:type="gramStart"/>
+      <w:r>
+        <w:t>circumstance</w:t>
+      </w:r>
+      <w:proofErr w:type="gramEnd"/>
+      <w:r>
+        <w:t xml:space="preserve"> where we want to undo something even in any software other than blender.</w:t>
+      </w:r>
+      <w:r>
+        <w:t>(who knows)</w:t>
+      </w:r>
+    </w:p>
+    <w:p>
+      <w:bookmarkStart w:id="3" w:name="_Hlk200832630"/>
+      <w:r>
+        <w:t xml:space="preserve">Now to rotate an object then left click on the object that you want to rotate </w:t>
+      </w:r>
+      <w:r>
+        <w:t>then hit R as in rotate and move the mouse to manipulate the object</w:t>
+      </w:r>
+      <w:r>
+        <w:t xml:space="preserve"> as shown below and then </w:t>
+      </w:r>
+    </w:p>
+    <w:bookmarkEnd w:id="3"/>
+    <w:p>
+      <w:pPr>
+        <w:jc w:val="center"/>
+      </w:pPr>
+      <w:r>
+        <w:drawing>
+          <wp:inline distT="0" distB="0" distL="0" distR="0" wp14:anchorId="40AF03D3" wp14:editId="153297BD">
+            <wp:extent cx="3433313" cy="2007561"/>
+            <wp:effectExtent l="0" t="0" r="0" b="0"/>
+            <wp:docPr id="762515756" name="Picture 1"/>
+            <wp:cNvGraphicFramePr>
+              <a:graphicFrameLocks xmlns:a="http://schemas.openxmlformats.org/drawingml/2006/main" noChangeAspect="1"/>
+            </wp:cNvGraphicFramePr>
+            <a:graphic xmlns:a="http://schemas.openxmlformats.org/drawingml/2006/main">
+              <a:graphicData uri="http://schemas.openxmlformats.org/drawingml/2006/picture">
+                <pic:pic xmlns:pic="http://schemas.openxmlformats.org/drawingml/2006/picture">
+                  <pic:nvPicPr>
+                    <pic:cNvPr id="762515756" name=""/>
+                    <pic:cNvPicPr/>
+                  </pic:nvPicPr>
+                  <pic:blipFill>
+                    <a:blip r:embed="rId6"/>
+                    <a:stretch>
+                      <a:fillRect/>
+                    </a:stretch>
+                  </pic:blipFill>
+                  <pic:spPr>
+                    <a:xfrm>
+                      <a:off x="0" y="0"/>
+                      <a:ext cx="3439057" cy="2010920"/>
+                    </a:xfrm>
+                    <a:prstGeom prst="rect">
+                      <a:avLst/>
+                    </a:prstGeom>
+                  </pic:spPr>
+                </pic:pic>
+              </a:graphicData>
+            </a:graphic>
+          </wp:inline>
+        </w:drawing>
+      </w:r>
+    </w:p>
+    <w:p>
+      <w:r>
+        <w:t>left click again</w:t>
+      </w:r>
+      <w:r>
+        <w:t xml:space="preserve"> to confirm the rotation of the object </w:t>
+      </w:r>
+      <w:r>
+        <w:t>to scale an object selected by left clicking hit s as in scale and move the</w:t>
+      </w:r>
+      <w:r>
+        <w:t xml:space="preserve"> cursor away from the model to scale up as shown below</w:t>
+      </w:r>
+    </w:p>
+    <w:p/>
+    <w:p>
+      <w:pPr>
+        <w:jc w:val="center"/>
+      </w:pPr>
+      <w:r>
+        <w:lastRenderedPageBreak/>
+        <w:drawing>
+          <wp:inline distT="0" distB="0" distL="0" distR="0" wp14:anchorId="50F3D838" wp14:editId="35BABCC7">
+            <wp:extent cx="5731510" cy="3676650"/>
+            <wp:effectExtent l="0" t="0" r="2540" b="0"/>
+            <wp:docPr id="289870578" name="Picture 1"/>
+            <wp:cNvGraphicFramePr>
+              <a:graphicFrameLocks xmlns:a="http://schemas.openxmlformats.org/drawingml/2006/main" noChangeAspect="1"/>
+            </wp:cNvGraphicFramePr>
+            <a:graphic xmlns:a="http://schemas.openxmlformats.org/drawingml/2006/main">
+              <a:graphicData uri="http://schemas.openxmlformats.org/drawingml/2006/picture">
+                <pic:pic xmlns:pic="http://schemas.openxmlformats.org/drawingml/2006/picture">
+                  <pic:nvPicPr>
+                    <pic:cNvPr id="289870578" name=""/>
+                    <pic:cNvPicPr/>
+                  </pic:nvPicPr>
+                  <pic:blipFill>
+                    <a:blip r:embed="rId7"/>
+                    <a:stretch>
+                      <a:fillRect/>
+                    </a:stretch>
+                  </pic:blipFill>
+                  <pic:spPr>
+                    <a:xfrm>
+                      <a:off x="0" y="0"/>
+                      <a:ext cx="5731510" cy="3676650"/>
+                    </a:xfrm>
+                    <a:prstGeom prst="rect">
+                      <a:avLst/>
+                    </a:prstGeom>
+                  </pic:spPr>
+                </pic:pic>
+              </a:graphicData>
+            </a:graphic>
+          </wp:inline>
+        </w:drawing>
+      </w:r>
+    </w:p>
+    <w:p>
+      <w:r>
+        <w:t xml:space="preserve">Now </w:t>
+      </w:r>
+      <w:r>
+        <w:t>mov</w:t>
+      </w:r>
+      <w:r>
+        <w:t>e</w:t>
+      </w:r>
+      <w:r>
+        <w:t xml:space="preserve"> across it towards the object to scale down.</w:t>
+      </w:r>
+      <w:r>
+        <w:t xml:space="preserve"> As shown below</w:t>
+      </w:r>
+    </w:p>
+    <w:p>
+      <w:pPr>
+        <w:jc w:val="center"/>
+      </w:pPr>
+      <w:r>
+        <w:drawing>
+          <wp:inline distT="0" distB="0" distL="0" distR="0" wp14:anchorId="57E8EF5D" wp14:editId="1E33B128">
+            <wp:extent cx="2162477" cy="1286054"/>
+            <wp:effectExtent l="0" t="0" r="9525" b="0"/>
+            <wp:docPr id="1610599372" name="Picture 1"/>
+            <wp:cNvGraphicFramePr>
+              <a:graphicFrameLocks xmlns:a="http://schemas.openxmlformats.org/drawingml/2006/main" noChangeAspect="1"/>
+            </wp:cNvGraphicFramePr>
+            <a:graphic xmlns:a="http://schemas.openxmlformats.org/drawingml/2006/main">
+              <a:graphicData uri="http://schemas.openxmlformats.org/drawingml/2006/picture">
+                <pic:pic xmlns:pic="http://schemas.openxmlformats.org/drawingml/2006/picture">
+                  <pic:nvPicPr>
+                    <pic:cNvPr id="1610599372" name=""/>
+                    <pic:cNvPicPr/>
+                  </pic:nvPicPr>
+                  <pic:blipFill>
+                    <a:blip r:embed="rId8"/>
+                    <a:stretch>
+                      <a:fillRect/>
+                    </a:stretch>
+                  </pic:blipFill>
+                  <pic:spPr>
+                    <a:xfrm>
+                      <a:off x="0" y="0"/>
+                      <a:ext cx="2162477" cy="1286054"/>
+                    </a:xfrm>
+                    <a:prstGeom prst="rect">
+                      <a:avLst/>
+                    </a:prstGeom>
+                  </pic:spPr>
+                </pic:pic>
+              </a:graphicData>
+            </a:graphic>
+          </wp:inline>
+        </w:drawing>
+      </w:r>
+    </w:p>
+    <w:p>
+      <w:r>
+        <w:t>Once again, left click to confirm the new scale.</w:t>
+      </w:r>
+    </w:p>
+    <w:p>
+      <w:r>
+        <w:t xml:space="preserve">When you add a new primitive </w:t>
+      </w:r>
+      <w:proofErr w:type="gramStart"/>
+      <w:r>
+        <w:t>object</w:t>
+      </w:r>
+      <w:r>
+        <w:t>(</w:t>
+      </w:r>
+      <w:proofErr w:type="gramEnd"/>
+      <w:r>
+        <w:t xml:space="preserve">they are the object that are by predefined by the blender </w:t>
+      </w:r>
+      <w:r>
+        <w:t xml:space="preserve">like cube or </w:t>
+      </w:r>
+      <w:proofErr w:type="gramStart"/>
+      <w:r>
+        <w:t xml:space="preserve">sphere </w:t>
+      </w:r>
+      <w:r>
+        <w:t xml:space="preserve"> )</w:t>
+      </w:r>
+      <w:proofErr w:type="gramEnd"/>
+    </w:p>
+    <w:p>
+      <w:r>
+        <w:t>__________________________________________________________________________________</w:t>
+      </w:r>
+    </w:p>
+    <w:p>
+      <w:pPr>
+        <w:rPr>
+          <w:b/>
+          <w:bCs/>
+        </w:rPr>
+      </w:pPr>
+      <w:proofErr w:type="gramStart"/>
+      <w:r>
+        <w:rPr>
+          <w:b/>
+          <w:bCs/>
+        </w:rPr>
+        <w:t>Note:-</w:t>
+      </w:r>
+      <w:proofErr w:type="gramEnd"/>
+    </w:p>
+    <w:p>
+      <w:r>
+        <w:t xml:space="preserve">To create a primitive mesh </w:t>
+      </w:r>
+      <w:proofErr w:type="gramStart"/>
+      <w:r>
+        <w:t>object</w:t>
+      </w:r>
+      <w:proofErr w:type="gramEnd"/>
+      <w:r>
+        <w:t xml:space="preserve"> press </w:t>
+      </w:r>
+      <w:r>
+        <w:rPr>
+          <w:b/>
+          <w:bCs/>
+        </w:rPr>
+        <w:t>Shift + a</w:t>
+      </w:r>
+      <w:r>
+        <w:t xml:space="preserve"> on any empty space in 3d viewport </w:t>
+      </w:r>
+    </w:p>
+    <w:p>
+      <w:r>
+        <w:t xml:space="preserve">And then a submenu will be opened click on mesh and then in next submenu choose any predefined </w:t>
+      </w:r>
+    </w:p>
+    <w:p>
+      <w:pPr>
+        <w:jc w:val="center"/>
+      </w:pPr>
+      <w:r>
+        <w:lastRenderedPageBreak/>
+        <w:drawing>
+          <wp:inline distT="0" distB="0" distL="0" distR="0" wp14:anchorId="240C67F9" wp14:editId="0AFD893C">
+            <wp:extent cx="2113472" cy="2393403"/>
+            <wp:effectExtent l="0" t="0" r="1270" b="6985"/>
+            <wp:docPr id="4682996" name="Picture 1"/>
+            <wp:cNvGraphicFramePr>
+              <a:graphicFrameLocks xmlns:a="http://schemas.openxmlformats.org/drawingml/2006/main" noChangeAspect="1"/>
+            </wp:cNvGraphicFramePr>
+            <a:graphic xmlns:a="http://schemas.openxmlformats.org/drawingml/2006/main">
+              <a:graphicData uri="http://schemas.openxmlformats.org/drawingml/2006/picture">
+                <pic:pic xmlns:pic="http://schemas.openxmlformats.org/drawingml/2006/picture">
+                  <pic:nvPicPr>
+                    <pic:cNvPr id="4682996" name=""/>
+                    <pic:cNvPicPr/>
+                  </pic:nvPicPr>
+                  <pic:blipFill>
+                    <a:blip r:embed="rId9"/>
+                    <a:stretch>
+                      <a:fillRect/>
+                    </a:stretch>
+                  </pic:blipFill>
+                  <pic:spPr>
+                    <a:xfrm>
+                      <a:off x="0" y="0"/>
+                      <a:ext cx="2123602" cy="2404875"/>
+                    </a:xfrm>
+                    <a:prstGeom prst="rect">
+                      <a:avLst/>
+                    </a:prstGeom>
+                  </pic:spPr>
+                </pic:pic>
+              </a:graphicData>
+            </a:graphic>
+          </wp:inline>
+        </w:drawing>
+      </w:r>
+    </w:p>
+    <w:p>
+      <w:pPr>
+        <w:pBdr>
+          <w:bottom w:val="single" w:sz="12" w:space="1" w:color="auto"/>
+        </w:pBdr>
+      </w:pPr>
+      <w:r>
+        <w:t>Mesh object you want</w:t>
+      </w:r>
+    </w:p>
+    <w:p>
+      <w:pPr>
+        <w:rPr>
+          <w:b/>
+          <w:bCs/>
+        </w:rPr>
+      </w:pPr>
+      <w:proofErr w:type="gramStart"/>
+      <w:r>
+        <w:rPr>
+          <w:b/>
+          <w:bCs/>
+        </w:rPr>
+        <w:t>Note:-</w:t>
+      </w:r>
+      <w:proofErr w:type="gramEnd"/>
+    </w:p>
+    <w:p>
+      <w:pPr>
+        <w:pBdr>
+          <w:bottom w:val="single" w:sz="12" w:space="1" w:color="auto"/>
+        </w:pBdr>
+      </w:pPr>
+      <w:r>
+        <w:t>If we press s by left click then it will scale but you can also give it some value while doing so and whatever numerical value you will type that will be th</w:t>
+      </w:r>
+      <w:r>
+        <w:t xml:space="preserve">at </w:t>
+      </w:r>
+      <w:bookmarkStart w:id="4" w:name="_Hlk200835496"/>
+      <w:proofErr w:type="spellStart"/>
+      <w:r>
+        <w:t>nx</w:t>
+      </w:r>
+      <w:proofErr w:type="spellEnd"/>
+      <w:r>
+        <w:t xml:space="preserve"> of selected object in all axis</w:t>
+      </w:r>
+    </w:p>
+    <w:p>
+      <w:pPr>
+        <w:pBdr>
+          <w:bottom w:val="single" w:sz="12" w:space="1" w:color="auto"/>
+        </w:pBdr>
+      </w:pPr>
+      <w:r>
+        <w:t xml:space="preserve">For </w:t>
+      </w:r>
+      <w:proofErr w:type="gramStart"/>
+      <w:r>
+        <w:t>example</w:t>
+      </w:r>
+      <w:proofErr w:type="gramEnd"/>
+      <w:r>
+        <w:t xml:space="preserve"> you press 2 then the result and object will be 2x</w:t>
+      </w:r>
+    </w:p>
+    <w:bookmarkEnd w:id="4"/>
+    <w:p/>
     <w:p/>
     <w:sectPr>
       <w:pgSz w:w="11906" w:h="16838"/>
@@ -805,7 +1672,6 @@
   <w:style w:type="character" w:default="1" w:styleId="DefaultParagraphFont">
     <w:name w:val="Default Paragraph Font"/>
     <w:uiPriority w:val="1"/>
-    <w:semiHidden/>
     <w:unhideWhenUsed/>
   </w:style>
   <w:style w:type="table" w:default="1" w:styleId="TableNormal">

</xml_diff>